<commit_message>
UPDATED SEPARATE UNITS FILES
</commit_message>
<xml_diff>
--- a/Report/Final_Report.docx
+++ b/Report/Final_Report.docx
@@ -14299,7 +14299,7 @@
       </w:tblPr>
       <w:tblGrid>
         <w:gridCol w:w="2900"/>
-        <w:gridCol w:w="7931"/>
+        <w:gridCol w:w="8226"/>
       </w:tblGrid>
       <w:tr>
         <w:trPr>
@@ -14375,7 +14375,17 @@
                 <w:sz w:val="28"/>
                 <w:szCs w:val="28"/>
               </w:rPr>
-              <w:t>/OUT/Branch/</w:t>
+              <w:t>/OUT/JC/JN/JC</w:t>
+            </w:r>
+            <w:r>
+              <w:rPr>
+                <w:rFonts w:asciiTheme="majorBidi" w:eastAsia="Times New Roman" w:hAnsiTheme="majorBidi" w:cstheme="majorBidi"/>
+                <w:b/>
+                <w:bCs/>
+                <w:sz w:val="28"/>
+                <w:szCs w:val="28"/>
+              </w:rPr>
+              <w:t>/</w:t>
             </w:r>
             <w:proofErr w:type="spellStart"/>
             <w:r>
@@ -27996,7 +28006,6 @@
           <w:szCs w:val="24"/>
         </w:rPr>
       </w:pPr>
-      <w:bookmarkStart w:id="34" w:name="_GoBack"/>
       <w:r>
         <w:rPr>
           <w:rFonts w:ascii="Arial" w:eastAsia="Times New Roman" w:hAnsi="Arial" w:cs="Arial"/>
@@ -28053,7 +28062,6 @@
           </wp:inline>
         </w:drawing>
       </w:r>
-      <w:bookmarkEnd w:id="34"/>
     </w:p>
     <w:p>
       <w:pPr>
@@ -28810,6 +28818,8 @@
         </w:rPr>
         <w:t>  R5,R4,R6</w:t>
       </w:r>
+      <w:bookmarkStart w:id="34" w:name="_GoBack"/>
+      <w:bookmarkEnd w:id="34"/>
       <w:proofErr w:type="gramEnd"/>
     </w:p>
     <w:p>
@@ -33598,7 +33608,7 @@
 </file>
 
 <file path=customXml/itemProps1.xml><?xml version="1.0" encoding="utf-8"?>
-<ds:datastoreItem xmlns:ds="http://schemas.openxmlformats.org/officeDocument/2006/customXml" ds:itemID="{3B36BE2F-07C3-4811-B6F5-E7EB165E5E8A}">
+<ds:datastoreItem xmlns:ds="http://schemas.openxmlformats.org/officeDocument/2006/customXml" ds:itemID="{F3ECBAAD-6BB3-4CD7-8368-BA5C055BD1E0}">
   <ds:schemaRefs>
     <ds:schemaRef ds:uri="http://schemas.openxmlformats.org/officeDocument/2006/bibliography"/>
   </ds:schemaRefs>

</xml_diff>